<commit_message>
updated stuff n things.
</commit_message>
<xml_diff>
--- a/_Assesment/_Level_3/3.46 planning.docx
+++ b/_Assesment/_Level_3/3.46 planning.docx
@@ -53,14 +53,15 @@
         <w:tblLook w:val="04A0" w:firstRow="1" w:lastRow="0" w:firstColumn="1" w:lastColumn="0" w:noHBand="0" w:noVBand="1"/>
       </w:tblPr>
       <w:tblGrid>
-        <w:gridCol w:w="3003"/>
-        <w:gridCol w:w="3003"/>
-        <w:gridCol w:w="3004"/>
+        <w:gridCol w:w="2310"/>
+        <w:gridCol w:w="2342"/>
+        <w:gridCol w:w="2323"/>
+        <w:gridCol w:w="2035"/>
       </w:tblGrid>
       <w:tr>
         <w:tc>
           <w:tcPr>
-            <w:tcW w:w="3003" w:type="dxa"/>
+            <w:tcW w:w="2310" w:type="dxa"/>
           </w:tcPr>
           <w:p>
             <w:pPr>
@@ -80,7 +81,7 @@
         </w:tc>
         <w:tc>
           <w:tcPr>
-            <w:tcW w:w="3003" w:type="dxa"/>
+            <w:tcW w:w="2342" w:type="dxa"/>
           </w:tcPr>
           <w:p>
             <w:pPr>
@@ -100,7 +101,7 @@
         </w:tc>
         <w:tc>
           <w:tcPr>
-            <w:tcW w:w="3004" w:type="dxa"/>
+            <w:tcW w:w="2323" w:type="dxa"/>
           </w:tcPr>
           <w:p>
             <w:pPr>
@@ -114,14 +115,27 @@
                 <w:b/>
                 <w:lang w:val="en-US"/>
               </w:rPr>
-              <w:t>Input Method</w:t>
-            </w:r>
-            <w:r>
+              <w:t>Input Method (widget)</w:t>
+            </w:r>
+          </w:p>
+        </w:tc>
+        <w:tc>
+          <w:tcPr>
+            <w:tcW w:w="2035" w:type="dxa"/>
+          </w:tcPr>
+          <w:p>
+            <w:pPr>
               <w:rPr>
                 <w:b/>
                 <w:lang w:val="en-US"/>
               </w:rPr>
-              <w:t xml:space="preserve"> (widget)</w:t>
+            </w:pPr>
+            <w:r>
+              <w:rPr>
+                <w:b/>
+                <w:lang w:val="en-US"/>
+              </w:rPr>
+              <w:t>Reason For Using the chosen input method</w:t>
             </w:r>
           </w:p>
         </w:tc>
@@ -129,7 +143,7 @@
       <w:tr>
         <w:tc>
           <w:tcPr>
-            <w:tcW w:w="3003" w:type="dxa"/>
+            <w:tcW w:w="2310" w:type="dxa"/>
           </w:tcPr>
           <w:p>
             <w:pPr>
@@ -147,7 +161,7 @@
         </w:tc>
         <w:tc>
           <w:tcPr>
-            <w:tcW w:w="3003" w:type="dxa"/>
+            <w:tcW w:w="2342" w:type="dxa"/>
           </w:tcPr>
           <w:p>
             <w:pPr>
@@ -165,7 +179,7 @@
         </w:tc>
         <w:tc>
           <w:tcPr>
-            <w:tcW w:w="3004" w:type="dxa"/>
+            <w:tcW w:w="2323" w:type="dxa"/>
           </w:tcPr>
           <w:p>
             <w:pPr>
@@ -178,6 +192,24 @@
                 <w:lang w:val="en-US"/>
               </w:rPr>
               <w:t xml:space="preserve"> Button</w:t>
+            </w:r>
+          </w:p>
+        </w:tc>
+        <w:tc>
+          <w:tcPr>
+            <w:tcW w:w="2035" w:type="dxa"/>
+          </w:tcPr>
+          <w:p>
+            <w:pPr>
+              <w:rPr>
+                <w:lang w:val="en-US"/>
+              </w:rPr>
+            </w:pPr>
+            <w:r>
+              <w:rPr>
+                <w:lang w:val="en-US"/>
+              </w:rPr>
+              <w:t>Because a button is the easiest way to trigger a command</w:t>
             </w:r>
           </w:p>
         </w:tc>
@@ -185,7 +217,7 @@
       <w:tr>
         <w:tc>
           <w:tcPr>
-            <w:tcW w:w="3003" w:type="dxa"/>
+            <w:tcW w:w="2310" w:type="dxa"/>
           </w:tcPr>
           <w:p>
             <w:pPr>
@@ -203,7 +235,7 @@
         </w:tc>
         <w:tc>
           <w:tcPr>
-            <w:tcW w:w="3003" w:type="dxa"/>
+            <w:tcW w:w="2342" w:type="dxa"/>
           </w:tcPr>
           <w:p>
             <w:pPr>
@@ -221,7 +253,7 @@
         </w:tc>
         <w:tc>
           <w:tcPr>
-            <w:tcW w:w="3004" w:type="dxa"/>
+            <w:tcW w:w="2323" w:type="dxa"/>
           </w:tcPr>
           <w:p>
             <w:pPr>
@@ -234,6 +266,30 @@
                 <w:lang w:val="en-US"/>
               </w:rPr>
               <w:t>Option box</w:t>
+            </w:r>
+          </w:p>
+        </w:tc>
+        <w:tc>
+          <w:tcPr>
+            <w:tcW w:w="2035" w:type="dxa"/>
+          </w:tcPr>
+          <w:p>
+            <w:pPr>
+              <w:rPr>
+                <w:lang w:val="en-US"/>
+              </w:rPr>
+            </w:pPr>
+            <w:r>
+              <w:rPr>
+                <w:lang w:val="en-US"/>
+              </w:rPr>
+              <w:t>This way the user only has a preset number of choices, they cannot choose comics they do not have.</w:t>
+            </w:r>
+            <w:r>
+              <w:rPr>
+                <w:lang w:val="en-US"/>
+              </w:rPr>
+              <w:t xml:space="preserve"> It removes human errors like spelling mistakes and it’s easy to use/understand</w:t>
             </w:r>
           </w:p>
         </w:tc>
@@ -241,7 +297,7 @@
       <w:tr>
         <w:tc>
           <w:tcPr>
-            <w:tcW w:w="3003" w:type="dxa"/>
+            <w:tcW w:w="2310" w:type="dxa"/>
           </w:tcPr>
           <w:p>
             <w:pPr>
@@ -259,7 +315,7 @@
         </w:tc>
         <w:tc>
           <w:tcPr>
-            <w:tcW w:w="3003" w:type="dxa"/>
+            <w:tcW w:w="2342" w:type="dxa"/>
           </w:tcPr>
           <w:p>
             <w:pPr>
@@ -277,7 +333,7 @@
         </w:tc>
         <w:tc>
           <w:tcPr>
-            <w:tcW w:w="3004" w:type="dxa"/>
+            <w:tcW w:w="2323" w:type="dxa"/>
           </w:tcPr>
           <w:p>
             <w:pPr>
@@ -290,6 +346,24 @@
                 <w:lang w:val="en-US"/>
               </w:rPr>
               <w:t>Button</w:t>
+            </w:r>
+          </w:p>
+        </w:tc>
+        <w:tc>
+          <w:tcPr>
+            <w:tcW w:w="2035" w:type="dxa"/>
+          </w:tcPr>
+          <w:p>
+            <w:pPr>
+              <w:rPr>
+                <w:lang w:val="en-US"/>
+              </w:rPr>
+            </w:pPr>
+            <w:r>
+              <w:rPr>
+                <w:lang w:val="en-US"/>
+              </w:rPr>
+              <w:t>Because a button is the easiest way to trigger a command</w:t>
             </w:r>
           </w:p>
         </w:tc>
@@ -297,25 +371,31 @@
       <w:tr>
         <w:tc>
           <w:tcPr>
-            <w:tcW w:w="3003" w:type="dxa"/>
-          </w:tcPr>
-          <w:p>
-            <w:pPr>
-              <w:rPr>
-                <w:lang w:val="en-US"/>
-              </w:rPr>
-            </w:pPr>
-            <w:r>
-              <w:rPr>
-                <w:lang w:val="en-US"/>
-              </w:rPr>
-              <w:t>Restock Slider</w:t>
-            </w:r>
-          </w:p>
-        </w:tc>
-        <w:tc>
-          <w:tcPr>
-            <w:tcW w:w="3003" w:type="dxa"/>
+            <w:tcW w:w="2310" w:type="dxa"/>
+          </w:tcPr>
+          <w:p>
+            <w:pPr>
+              <w:rPr>
+                <w:lang w:val="en-US"/>
+              </w:rPr>
+            </w:pPr>
+            <w:r>
+              <w:rPr>
+                <w:lang w:val="en-US"/>
+              </w:rPr>
+              <w:t xml:space="preserve">Restock </w:t>
+            </w:r>
+            <w:r>
+              <w:rPr>
+                <w:lang w:val="en-US"/>
+              </w:rPr>
+              <w:t>input</w:t>
+            </w:r>
+          </w:p>
+        </w:tc>
+        <w:tc>
+          <w:tcPr>
+            <w:tcW w:w="2342" w:type="dxa"/>
           </w:tcPr>
           <w:p>
             <w:pPr>
@@ -333,19 +413,37 @@
         </w:tc>
         <w:tc>
           <w:tcPr>
-            <w:tcW w:w="3004" w:type="dxa"/>
-          </w:tcPr>
-          <w:p>
-            <w:pPr>
-              <w:rPr>
-                <w:lang w:val="en-US"/>
-              </w:rPr>
-            </w:pPr>
-            <w:r>
-              <w:rPr>
-                <w:lang w:val="en-US"/>
-              </w:rPr>
-              <w:t>Slider</w:t>
+            <w:tcW w:w="2323" w:type="dxa"/>
+          </w:tcPr>
+          <w:p>
+            <w:pPr>
+              <w:rPr>
+                <w:lang w:val="en-US"/>
+              </w:rPr>
+            </w:pPr>
+            <w:r>
+              <w:rPr>
+                <w:lang w:val="en-US"/>
+              </w:rPr>
+              <w:t>Input</w:t>
+            </w:r>
+          </w:p>
+        </w:tc>
+        <w:tc>
+          <w:tcPr>
+            <w:tcW w:w="2035" w:type="dxa"/>
+          </w:tcPr>
+          <w:p>
+            <w:pPr>
+              <w:rPr>
+                <w:lang w:val="en-US"/>
+              </w:rPr>
+            </w:pPr>
+            <w:r>
+              <w:rPr>
+                <w:lang w:val="en-US"/>
+              </w:rPr>
+              <w:t>This allows the user to input whatever number they want. It also has boundary values so the user cannot enter negative numbers or decimals or strings.</w:t>
             </w:r>
           </w:p>
         </w:tc>
@@ -381,19 +479,22 @@
     <w:tbl>
       <w:tblPr>
         <w:tblStyle w:val="TableGrid"/>
-        <w:tblW w:w="0" w:type="auto"/>
+        <w:tblW w:w="9097" w:type="dxa"/>
         <w:tblLook w:val="04A0" w:firstRow="1" w:lastRow="0" w:firstColumn="1" w:lastColumn="0" w:noHBand="0" w:noVBand="1"/>
       </w:tblPr>
       <w:tblGrid>
-        <w:gridCol w:w="2575"/>
-        <w:gridCol w:w="2373"/>
-        <w:gridCol w:w="2285"/>
-        <w:gridCol w:w="1777"/>
+        <w:gridCol w:w="2600"/>
+        <w:gridCol w:w="2396"/>
+        <w:gridCol w:w="2307"/>
+        <w:gridCol w:w="1794"/>
       </w:tblGrid>
       <w:tr>
-        <w:tc>
-          <w:tcPr>
-            <w:tcW w:w="2575" w:type="dxa"/>
+        <w:trPr>
+          <w:trHeight w:val="296"/>
+        </w:trPr>
+        <w:tc>
+          <w:tcPr>
+            <w:tcW w:w="2600" w:type="dxa"/>
           </w:tcPr>
           <w:p>
             <w:pPr>
@@ -411,7 +512,7 @@
         </w:tc>
         <w:tc>
           <w:tcPr>
-            <w:tcW w:w="2373" w:type="dxa"/>
+            <w:tcW w:w="2396" w:type="dxa"/>
           </w:tcPr>
           <w:p>
             <w:pPr>
@@ -429,7 +530,7 @@
         </w:tc>
         <w:tc>
           <w:tcPr>
-            <w:tcW w:w="2285" w:type="dxa"/>
+            <w:tcW w:w="2307" w:type="dxa"/>
           </w:tcPr>
           <w:p>
             <w:pPr>
@@ -447,7 +548,7 @@
         </w:tc>
         <w:tc>
           <w:tcPr>
-            <w:tcW w:w="1777" w:type="dxa"/>
+            <w:tcW w:w="1794" w:type="dxa"/>
           </w:tcPr>
           <w:p>
             <w:pPr>
@@ -465,65 +566,72 @@
         </w:tc>
       </w:tr>
       <w:tr>
-        <w:tc>
-          <w:tcPr>
-            <w:tcW w:w="2575" w:type="dxa"/>
-          </w:tcPr>
-          <w:p>
-            <w:pPr>
-              <w:rPr>
-                <w:lang w:val="en-US"/>
-              </w:rPr>
-            </w:pPr>
-            <w:proofErr w:type="spellStart"/>
-            <w:r>
-              <w:rPr>
-                <w:lang w:val="en-US"/>
-              </w:rPr>
-              <w:t>Water_Label_text</w:t>
-            </w:r>
-            <w:proofErr w:type="spellEnd"/>
-          </w:p>
-        </w:tc>
-        <w:tc>
-          <w:tcPr>
-            <w:tcW w:w="2373" w:type="dxa"/>
-          </w:tcPr>
-          <w:p>
-            <w:pPr>
-              <w:rPr>
-                <w:lang w:val="en-US"/>
-              </w:rPr>
-            </w:pPr>
-            <w:r>
-              <w:rPr>
-                <w:lang w:val="en-US"/>
-              </w:rPr>
-              <w:t>String/integer</w:t>
-            </w:r>
-          </w:p>
-        </w:tc>
-        <w:tc>
-          <w:tcPr>
-            <w:tcW w:w="2285" w:type="dxa"/>
-          </w:tcPr>
-          <w:p>
-            <w:pPr>
-              <w:rPr>
-                <w:lang w:val="en-US"/>
-              </w:rPr>
-            </w:pPr>
-            <w:r>
-              <w:rPr>
-                <w:lang w:val="en-US"/>
-              </w:rPr>
-              <w:t>How many water woman comics the user currently has in stock</w:t>
-            </w:r>
-          </w:p>
-        </w:tc>
-        <w:tc>
-          <w:tcPr>
-            <w:tcW w:w="1777" w:type="dxa"/>
+        <w:trPr>
+          <w:trHeight w:val="296"/>
+        </w:trPr>
+        <w:tc>
+          <w:tcPr>
+            <w:tcW w:w="2600" w:type="dxa"/>
+          </w:tcPr>
+          <w:p>
+            <w:pPr>
+              <w:rPr>
+                <w:lang w:val="en-US"/>
+              </w:rPr>
+            </w:pPr>
+            <w:r>
+              <w:rPr>
+                <w:lang w:val="en-US"/>
+              </w:rPr>
+              <w:t>Self.label</w:t>
+            </w:r>
+          </w:p>
+        </w:tc>
+        <w:tc>
+          <w:tcPr>
+            <w:tcW w:w="2396" w:type="dxa"/>
+          </w:tcPr>
+          <w:p>
+            <w:pPr>
+              <w:rPr>
+                <w:lang w:val="en-US"/>
+              </w:rPr>
+            </w:pPr>
+            <w:r>
+              <w:rPr>
+                <w:lang w:val="en-US"/>
+              </w:rPr>
+              <w:t>String</w:t>
+            </w:r>
+          </w:p>
+        </w:tc>
+        <w:tc>
+          <w:tcPr>
+            <w:tcW w:w="2307" w:type="dxa"/>
+          </w:tcPr>
+          <w:p>
+            <w:pPr>
+              <w:rPr>
+                <w:lang w:val="en-US"/>
+              </w:rPr>
+            </w:pPr>
+            <w:r>
+              <w:rPr>
+                <w:lang w:val="en-US"/>
+              </w:rPr>
+              <w:t xml:space="preserve">Each comic’s </w:t>
+            </w:r>
+            <w:r>
+              <w:rPr>
+                <w:lang w:val="en-US"/>
+              </w:rPr>
+              <w:t>name and stock. It’s stored in the comic class</w:t>
+            </w:r>
+          </w:p>
+        </w:tc>
+        <w:tc>
+          <w:tcPr>
+            <w:tcW w:w="1794" w:type="dxa"/>
           </w:tcPr>
           <w:p>
             <w:pPr>
@@ -541,73 +649,67 @@
         </w:tc>
       </w:tr>
       <w:tr>
-        <w:tc>
-          <w:tcPr>
-            <w:tcW w:w="2575" w:type="dxa"/>
-          </w:tcPr>
-          <w:p>
-            <w:pPr>
-              <w:rPr>
-                <w:lang w:val="en-US"/>
-              </w:rPr>
-            </w:pPr>
-            <w:proofErr w:type="spellStart"/>
-            <w:r>
-              <w:rPr>
-                <w:lang w:val="en-US"/>
-              </w:rPr>
-              <w:t>Lizard_Label_text</w:t>
-            </w:r>
-            <w:proofErr w:type="spellEnd"/>
-          </w:p>
-        </w:tc>
-        <w:tc>
-          <w:tcPr>
-            <w:tcW w:w="2373" w:type="dxa"/>
-          </w:tcPr>
-          <w:p>
-            <w:pPr>
-              <w:rPr>
-                <w:lang w:val="en-US"/>
-              </w:rPr>
-            </w:pPr>
-            <w:r>
-              <w:rPr>
-                <w:lang w:val="en-US"/>
-              </w:rPr>
-              <w:t>String/integer</w:t>
-            </w:r>
-          </w:p>
-        </w:tc>
-        <w:tc>
-          <w:tcPr>
-            <w:tcW w:w="2285" w:type="dxa"/>
-          </w:tcPr>
-          <w:p>
-            <w:pPr>
-              <w:rPr>
-                <w:lang w:val="en-US"/>
-              </w:rPr>
-            </w:pPr>
-            <w:r>
-              <w:rPr>
-                <w:lang w:val="en-US"/>
-              </w:rPr>
-              <w:t xml:space="preserve">How many lizard man comics the user currently has </w:t>
-            </w:r>
-            <w:proofErr w:type="spellStart"/>
-            <w:r>
-              <w:rPr>
-                <w:lang w:val="en-US"/>
-              </w:rPr>
-              <w:t>instock</w:t>
-            </w:r>
-            <w:proofErr w:type="spellEnd"/>
-          </w:p>
-        </w:tc>
-        <w:tc>
-          <w:tcPr>
-            <w:tcW w:w="1777" w:type="dxa"/>
+        <w:trPr>
+          <w:trHeight w:val="2151"/>
+        </w:trPr>
+        <w:tc>
+          <w:tcPr>
+            <w:tcW w:w="2600" w:type="dxa"/>
+          </w:tcPr>
+          <w:p>
+            <w:pPr>
+              <w:rPr>
+                <w:lang w:val="en-US"/>
+              </w:rPr>
+            </w:pPr>
+            <w:r>
+              <w:rPr>
+                <w:lang w:val="en-US"/>
+              </w:rPr>
+              <w:lastRenderedPageBreak/>
+              <w:t>Status_str</w:t>
+            </w:r>
+          </w:p>
+        </w:tc>
+        <w:tc>
+          <w:tcPr>
+            <w:tcW w:w="2396" w:type="dxa"/>
+          </w:tcPr>
+          <w:p>
+            <w:pPr>
+              <w:rPr>
+                <w:lang w:val="en-US"/>
+              </w:rPr>
+            </w:pPr>
+            <w:r>
+              <w:rPr>
+                <w:lang w:val="en-US"/>
+              </w:rPr>
+              <w:t>String</w:t>
+            </w:r>
+          </w:p>
+        </w:tc>
+        <w:tc>
+          <w:tcPr>
+            <w:tcW w:w="2307" w:type="dxa"/>
+          </w:tcPr>
+          <w:p>
+            <w:pPr>
+              <w:rPr>
+                <w:lang w:val="en-US"/>
+              </w:rPr>
+            </w:pPr>
+            <w:r>
+              <w:rPr>
+                <w:lang w:val="en-US"/>
+              </w:rPr>
+              <w:t>Wether or not the last action the user tried to do was successful. If not it will display an appropriate error message</w:t>
+            </w:r>
+          </w:p>
+        </w:tc>
+        <w:tc>
+          <w:tcPr>
+            <w:tcW w:w="1794" w:type="dxa"/>
           </w:tcPr>
           <w:p>
             <w:pPr>
@@ -625,65 +727,66 @@
         </w:tc>
       </w:tr>
       <w:tr>
-        <w:tc>
-          <w:tcPr>
-            <w:tcW w:w="2575" w:type="dxa"/>
-          </w:tcPr>
-          <w:p>
-            <w:pPr>
-              <w:rPr>
-                <w:lang w:val="en-US"/>
-              </w:rPr>
-            </w:pPr>
-            <w:proofErr w:type="spellStart"/>
-            <w:r>
-              <w:rPr>
-                <w:lang w:val="en-US"/>
-              </w:rPr>
-              <w:t>Super_Label_text</w:t>
-            </w:r>
-            <w:proofErr w:type="spellEnd"/>
-          </w:p>
-        </w:tc>
-        <w:tc>
-          <w:tcPr>
-            <w:tcW w:w="2373" w:type="dxa"/>
-          </w:tcPr>
-          <w:p>
-            <w:pPr>
-              <w:rPr>
-                <w:lang w:val="en-US"/>
-              </w:rPr>
-            </w:pPr>
-            <w:r>
-              <w:rPr>
-                <w:lang w:val="en-US"/>
-              </w:rPr>
-              <w:t>String/integer</w:t>
-            </w:r>
-          </w:p>
-        </w:tc>
-        <w:tc>
-          <w:tcPr>
-            <w:tcW w:w="2285" w:type="dxa"/>
-          </w:tcPr>
-          <w:p>
-            <w:pPr>
-              <w:rPr>
-                <w:lang w:val="en-US"/>
-              </w:rPr>
-            </w:pPr>
-            <w:r>
-              <w:rPr>
-                <w:lang w:val="en-US"/>
-              </w:rPr>
-              <w:t>How many Super Dude comics the user currently has in stock</w:t>
-            </w:r>
-          </w:p>
-        </w:tc>
-        <w:tc>
-          <w:tcPr>
-            <w:tcW w:w="1777" w:type="dxa"/>
+        <w:trPr>
+          <w:trHeight w:val="607"/>
+        </w:trPr>
+        <w:tc>
+          <w:tcPr>
+            <w:tcW w:w="2600" w:type="dxa"/>
+          </w:tcPr>
+          <w:p>
+            <w:pPr>
+              <w:rPr>
+                <w:lang w:val="en-US"/>
+              </w:rPr>
+            </w:pPr>
+            <w:r>
+              <w:rPr>
+                <w:lang w:val="en-US"/>
+              </w:rPr>
+              <w:t>Restock_label</w:t>
+            </w:r>
+          </w:p>
+        </w:tc>
+        <w:tc>
+          <w:tcPr>
+            <w:tcW w:w="2396" w:type="dxa"/>
+          </w:tcPr>
+          <w:p>
+            <w:pPr>
+              <w:rPr>
+                <w:lang w:val="en-US"/>
+              </w:rPr>
+            </w:pPr>
+            <w:r>
+              <w:rPr>
+                <w:lang w:val="en-US"/>
+              </w:rPr>
+              <w:t>String</w:t>
+            </w:r>
+          </w:p>
+        </w:tc>
+        <w:tc>
+          <w:tcPr>
+            <w:tcW w:w="2307" w:type="dxa"/>
+          </w:tcPr>
+          <w:p>
+            <w:pPr>
+              <w:rPr>
+                <w:lang w:val="en-US"/>
+              </w:rPr>
+            </w:pPr>
+            <w:r>
+              <w:rPr>
+                <w:lang w:val="en-US"/>
+              </w:rPr>
+              <w:t>“Amount to restock: “</w:t>
+            </w:r>
+          </w:p>
+        </w:tc>
+        <w:tc>
+          <w:tcPr>
+            <w:tcW w:w="1794" w:type="dxa"/>
           </w:tcPr>
           <w:p>
             <w:pPr>
@@ -701,87 +804,66 @@
         </w:tc>
       </w:tr>
       <w:tr>
-        <w:tc>
-          <w:tcPr>
-            <w:tcW w:w="2575" w:type="dxa"/>
-          </w:tcPr>
-          <w:p>
-            <w:pPr>
-              <w:rPr>
-                <w:lang w:val="en-US"/>
-              </w:rPr>
-            </w:pPr>
-            <w:proofErr w:type="spellStart"/>
-            <w:r>
-              <w:rPr>
-                <w:lang w:val="en-US"/>
-              </w:rPr>
-              <w:t>Status_str</w:t>
-            </w:r>
-            <w:proofErr w:type="spellEnd"/>
-          </w:p>
-        </w:tc>
-        <w:tc>
-          <w:tcPr>
-            <w:tcW w:w="2373" w:type="dxa"/>
-          </w:tcPr>
-          <w:p>
-            <w:pPr>
-              <w:rPr>
-                <w:lang w:val="en-US"/>
-              </w:rPr>
-            </w:pPr>
-            <w:r>
-              <w:rPr>
-                <w:lang w:val="en-US"/>
-              </w:rPr>
-              <w:t>String</w:t>
-            </w:r>
-          </w:p>
-        </w:tc>
-        <w:tc>
-          <w:tcPr>
-            <w:tcW w:w="2285" w:type="dxa"/>
-          </w:tcPr>
-          <w:p>
-            <w:pPr>
-              <w:rPr>
-                <w:lang w:val="en-US"/>
-              </w:rPr>
-            </w:pPr>
-            <w:proofErr w:type="spellStart"/>
-            <w:r>
-              <w:rPr>
-                <w:lang w:val="en-US"/>
-              </w:rPr>
-              <w:t>Wether</w:t>
-            </w:r>
-            <w:proofErr w:type="spellEnd"/>
-            <w:r>
-              <w:rPr>
-                <w:lang w:val="en-US"/>
-              </w:rPr>
-              <w:t xml:space="preserve"> or not the last action the user tried to do was successful. If </w:t>
-            </w:r>
-            <w:proofErr w:type="gramStart"/>
-            <w:r>
-              <w:rPr>
-                <w:lang w:val="en-US"/>
-              </w:rPr>
-              <w:t>not</w:t>
-            </w:r>
-            <w:proofErr w:type="gramEnd"/>
-            <w:r>
-              <w:rPr>
-                <w:lang w:val="en-US"/>
-              </w:rPr>
-              <w:t xml:space="preserve"> it will display an appropriate error message</w:t>
-            </w:r>
-          </w:p>
-        </w:tc>
-        <w:tc>
-          <w:tcPr>
-            <w:tcW w:w="1777" w:type="dxa"/>
+        <w:trPr>
+          <w:trHeight w:val="623"/>
+        </w:trPr>
+        <w:tc>
+          <w:tcPr>
+            <w:tcW w:w="2600" w:type="dxa"/>
+          </w:tcPr>
+          <w:p>
+            <w:pPr>
+              <w:rPr>
+                <w:lang w:val="en-US"/>
+              </w:rPr>
+            </w:pPr>
+            <w:r>
+              <w:rPr>
+                <w:lang w:val="en-US"/>
+              </w:rPr>
+              <w:t>Amount_sold</w:t>
+            </w:r>
+          </w:p>
+        </w:tc>
+        <w:tc>
+          <w:tcPr>
+            <w:tcW w:w="2396" w:type="dxa"/>
+          </w:tcPr>
+          <w:p>
+            <w:pPr>
+              <w:rPr>
+                <w:lang w:val="en-US"/>
+              </w:rPr>
+            </w:pPr>
+            <w:r>
+              <w:rPr>
+                <w:lang w:val="en-US"/>
+              </w:rPr>
+              <w:t>Integer</w:t>
+            </w:r>
+          </w:p>
+        </w:tc>
+        <w:tc>
+          <w:tcPr>
+            <w:tcW w:w="2307" w:type="dxa"/>
+          </w:tcPr>
+          <w:p>
+            <w:pPr>
+              <w:rPr>
+                <w:lang w:val="en-US"/>
+              </w:rPr>
+            </w:pPr>
+            <w:r>
+              <w:rPr>
+                <w:lang w:val="en-US"/>
+              </w:rPr>
+              <w:t>The amount of comics sold</w:t>
+            </w:r>
+          </w:p>
+        </w:tc>
+        <w:tc>
+          <w:tcPr>
+            <w:tcW w:w="1794" w:type="dxa"/>
           </w:tcPr>
           <w:p>
             <w:pPr>
@@ -799,29 +881,30 @@
         </w:tc>
       </w:tr>
       <w:tr>
-        <w:tc>
-          <w:tcPr>
-            <w:tcW w:w="2575" w:type="dxa"/>
-          </w:tcPr>
-          <w:p>
-            <w:pPr>
-              <w:rPr>
-                <w:lang w:val="en-US"/>
-              </w:rPr>
-            </w:pPr>
-            <w:proofErr w:type="spellStart"/>
-            <w:r>
-              <w:rPr>
-                <w:lang w:val="en-US"/>
-              </w:rPr>
-              <w:t>Restock_label</w:t>
-            </w:r>
-            <w:proofErr w:type="spellEnd"/>
-          </w:p>
-        </w:tc>
-        <w:tc>
-          <w:tcPr>
-            <w:tcW w:w="2373" w:type="dxa"/>
+        <w:trPr>
+          <w:trHeight w:val="607"/>
+        </w:trPr>
+        <w:tc>
+          <w:tcPr>
+            <w:tcW w:w="2600" w:type="dxa"/>
+          </w:tcPr>
+          <w:p>
+            <w:pPr>
+              <w:rPr>
+                <w:lang w:val="en-US"/>
+              </w:rPr>
+            </w:pPr>
+            <w:r>
+              <w:rPr>
+                <w:lang w:val="en-US"/>
+              </w:rPr>
+              <w:t>Amount_sold_text</w:t>
+            </w:r>
+          </w:p>
+        </w:tc>
+        <w:tc>
+          <w:tcPr>
+            <w:tcW w:w="2396" w:type="dxa"/>
           </w:tcPr>
           <w:p>
             <w:pPr>
@@ -839,25 +922,25 @@
         </w:tc>
         <w:tc>
           <w:tcPr>
-            <w:tcW w:w="2285" w:type="dxa"/>
-          </w:tcPr>
-          <w:p>
-            <w:pPr>
-              <w:rPr>
-                <w:lang w:val="en-US"/>
-              </w:rPr>
-            </w:pPr>
-            <w:r>
-              <w:rPr>
-                <w:lang w:val="en-US"/>
-              </w:rPr>
-              <w:t>“Amount to restock: “</w:t>
-            </w:r>
-          </w:p>
-        </w:tc>
-        <w:tc>
-          <w:tcPr>
-            <w:tcW w:w="1777" w:type="dxa"/>
+            <w:tcW w:w="2307" w:type="dxa"/>
+          </w:tcPr>
+          <w:p>
+            <w:pPr>
+              <w:rPr>
+                <w:lang w:val="en-US"/>
+              </w:rPr>
+            </w:pPr>
+            <w:r>
+              <w:rPr>
+                <w:lang w:val="en-US"/>
+              </w:rPr>
+              <w:t xml:space="preserve">“amount of comics sold: </w:t>
+            </w:r>
+          </w:p>
+        </w:tc>
+        <w:tc>
+          <w:tcPr>
+            <w:tcW w:w="1794" w:type="dxa"/>
           </w:tcPr>
           <w:p>
             <w:pPr>
@@ -875,119 +958,30 @@
         </w:tc>
       </w:tr>
       <w:tr>
-        <w:tc>
-          <w:tcPr>
-            <w:tcW w:w="2575" w:type="dxa"/>
-          </w:tcPr>
-          <w:p>
-            <w:pPr>
-              <w:rPr>
-                <w:lang w:val="en-US"/>
-              </w:rPr>
-            </w:pPr>
-            <w:proofErr w:type="spellStart"/>
-            <w:r>
-              <w:rPr>
-                <w:lang w:val="en-US"/>
-              </w:rPr>
-              <w:t>Amount_sold</w:t>
-            </w:r>
-            <w:proofErr w:type="spellEnd"/>
-          </w:p>
-        </w:tc>
-        <w:tc>
-          <w:tcPr>
-            <w:tcW w:w="2373" w:type="dxa"/>
-          </w:tcPr>
-          <w:p>
-            <w:pPr>
-              <w:rPr>
-                <w:lang w:val="en-US"/>
-              </w:rPr>
-            </w:pPr>
-            <w:r>
-              <w:rPr>
-                <w:lang w:val="en-US"/>
-              </w:rPr>
-              <w:t>Integer</w:t>
-            </w:r>
-          </w:p>
-        </w:tc>
-        <w:tc>
-          <w:tcPr>
-            <w:tcW w:w="2285" w:type="dxa"/>
-          </w:tcPr>
-          <w:p>
-            <w:pPr>
-              <w:rPr>
-                <w:lang w:val="en-US"/>
-              </w:rPr>
-            </w:pPr>
-            <w:r>
-              <w:rPr>
-                <w:lang w:val="en-US"/>
-              </w:rPr>
-              <w:t xml:space="preserve">The </w:t>
-            </w:r>
-            <w:proofErr w:type="gramStart"/>
-            <w:r>
-              <w:rPr>
-                <w:lang w:val="en-US"/>
-              </w:rPr>
-              <w:t>amount</w:t>
-            </w:r>
-            <w:proofErr w:type="gramEnd"/>
-            <w:r>
-              <w:rPr>
-                <w:lang w:val="en-US"/>
-              </w:rPr>
-              <w:t xml:space="preserve"> of comics sold</w:t>
-            </w:r>
-          </w:p>
-        </w:tc>
-        <w:tc>
-          <w:tcPr>
-            <w:tcW w:w="1777" w:type="dxa"/>
-          </w:tcPr>
-          <w:p>
-            <w:pPr>
-              <w:rPr>
-                <w:lang w:val="en-US"/>
-              </w:rPr>
-            </w:pPr>
-            <w:r>
-              <w:rPr>
-                <w:lang w:val="en-US"/>
-              </w:rPr>
-              <w:t>Label</w:t>
-            </w:r>
-          </w:p>
-        </w:tc>
-      </w:tr>
-      <w:tr>
-        <w:tc>
-          <w:tcPr>
-            <w:tcW w:w="2575" w:type="dxa"/>
-          </w:tcPr>
-          <w:p>
-            <w:pPr>
-              <w:rPr>
-                <w:lang w:val="en-US"/>
-              </w:rPr>
-            </w:pPr>
-            <w:proofErr w:type="spellStart"/>
-            <w:r>
-              <w:rPr>
-                <w:lang w:val="en-US"/>
-              </w:rPr>
-              <w:t>Amount_sold_text</w:t>
-            </w:r>
-            <w:proofErr w:type="spellEnd"/>
-          </w:p>
-        </w:tc>
-        <w:tc>
-          <w:tcPr>
-            <w:tcW w:w="2373" w:type="dxa"/>
+        <w:trPr>
+          <w:trHeight w:val="296"/>
+        </w:trPr>
+        <w:tc>
+          <w:tcPr>
+            <w:tcW w:w="2600" w:type="dxa"/>
+          </w:tcPr>
+          <w:p>
+            <w:pPr>
+              <w:rPr>
+                <w:lang w:val="en-US"/>
+              </w:rPr>
+            </w:pPr>
+            <w:r>
+              <w:rPr>
+                <w:lang w:val="en-US"/>
+              </w:rPr>
+              <w:t>Label1</w:t>
+            </w:r>
+          </w:p>
+        </w:tc>
+        <w:tc>
+          <w:tcPr>
+            <w:tcW w:w="2396" w:type="dxa"/>
           </w:tcPr>
           <w:p>
             <w:pPr>
@@ -1005,121 +999,25 @@
         </w:tc>
         <w:tc>
           <w:tcPr>
-            <w:tcW w:w="2285" w:type="dxa"/>
-          </w:tcPr>
-          <w:p>
-            <w:pPr>
-              <w:rPr>
-                <w:lang w:val="en-US"/>
-              </w:rPr>
-            </w:pPr>
-            <w:r>
-              <w:rPr>
-                <w:lang w:val="en-US"/>
-              </w:rPr>
-              <w:t>“</w:t>
-            </w:r>
-            <w:proofErr w:type="gramStart"/>
-            <w:r>
-              <w:rPr>
-                <w:lang w:val="en-US"/>
-              </w:rPr>
-              <w:t>amount</w:t>
-            </w:r>
-            <w:proofErr w:type="gramEnd"/>
-            <w:r>
-              <w:rPr>
-                <w:lang w:val="en-US"/>
-              </w:rPr>
-              <w:t xml:space="preserve"> of comics sold: </w:t>
-            </w:r>
-          </w:p>
-        </w:tc>
-        <w:tc>
-          <w:tcPr>
-            <w:tcW w:w="1777" w:type="dxa"/>
-          </w:tcPr>
-          <w:p>
-            <w:pPr>
-              <w:rPr>
-                <w:lang w:val="en-US"/>
-              </w:rPr>
-            </w:pPr>
-            <w:r>
-              <w:rPr>
-                <w:lang w:val="en-US"/>
-              </w:rPr>
-              <w:t>Label</w:t>
-            </w:r>
-          </w:p>
-        </w:tc>
-      </w:tr>
-      <w:tr>
-        <w:tc>
-          <w:tcPr>
-            <w:tcW w:w="2575" w:type="dxa"/>
-          </w:tcPr>
-          <w:p>
-            <w:pPr>
-              <w:rPr>
-                <w:lang w:val="en-US"/>
-              </w:rPr>
-            </w:pPr>
-            <w:r>
-              <w:rPr>
-                <w:lang w:val="en-US"/>
-              </w:rPr>
-              <w:t>Label1</w:t>
-            </w:r>
-          </w:p>
-        </w:tc>
-        <w:tc>
-          <w:tcPr>
-            <w:tcW w:w="2373" w:type="dxa"/>
-          </w:tcPr>
-          <w:p>
-            <w:pPr>
-              <w:rPr>
-                <w:lang w:val="en-US"/>
-              </w:rPr>
-            </w:pPr>
-            <w:r>
-              <w:rPr>
-                <w:lang w:val="en-US"/>
-              </w:rPr>
-              <w:t>String</w:t>
-            </w:r>
-          </w:p>
-        </w:tc>
-        <w:tc>
-          <w:tcPr>
-            <w:tcW w:w="2285" w:type="dxa"/>
-          </w:tcPr>
-          <w:p>
-            <w:pPr>
-              <w:rPr>
-                <w:lang w:val="en-US"/>
-              </w:rPr>
-            </w:pPr>
-            <w:r>
-              <w:rPr>
-                <w:lang w:val="en-US"/>
-              </w:rPr>
-              <w:t>“comic</w:t>
-            </w:r>
-            <w:proofErr w:type="gramStart"/>
-            <w:r>
-              <w:rPr>
-                <w:lang w:val="en-US"/>
-              </w:rPr>
-              <w:t>:  “</w:t>
-            </w:r>
-            <w:proofErr w:type="gramEnd"/>
-          </w:p>
-        </w:tc>
-        <w:tc>
-          <w:tcPr>
-            <w:tcW w:w="1777" w:type="dxa"/>
+            <w:tcW w:w="2307" w:type="dxa"/>
+          </w:tcPr>
+          <w:p>
+            <w:pPr>
+              <w:rPr>
+                <w:lang w:val="en-US"/>
+              </w:rPr>
+            </w:pPr>
+            <w:r>
+              <w:rPr>
+                <w:lang w:val="en-US"/>
+              </w:rPr>
+              <w:t>“comic:  “</w:t>
+            </w:r>
+          </w:p>
+        </w:tc>
+        <w:tc>
+          <w:tcPr>
+            <w:tcW w:w="1794" w:type="dxa"/>
           </w:tcPr>
           <w:p>
             <w:pPr>
@@ -1349,21 +1247,7 @@
         <w:rPr>
           <w:lang w:val="en-US"/>
         </w:rPr>
-        <w:t xml:space="preserve">The user will have to enter values into the data.txt file when they first run the program so </w:t>
-      </w:r>
-      <w:proofErr w:type="gramStart"/>
-      <w:r>
-        <w:rPr>
-          <w:lang w:val="en-US"/>
-        </w:rPr>
-        <w:t>it</w:t>
-      </w:r>
-      <w:proofErr w:type="gramEnd"/>
-      <w:r>
-        <w:rPr>
-          <w:lang w:val="en-US"/>
-        </w:rPr>
-        <w:t xml:space="preserve"> display’s their desired comics/stocks. After that the autosave features will allow the program what the user’s previous values were.</w:t>
+        <w:t>The user will have to enter values into the data.txt file when they first run the program so it display’s their desired comics/stocks. After that the autosave features will allow the program what the user’s previous values were.</w:t>
       </w:r>
     </w:p>
     <w:p>
@@ -1397,21 +1281,7 @@
         <w:rPr>
           <w:lang w:val="en-US"/>
         </w:rPr>
-        <w:t>I have a dictionary (</w:t>
-      </w:r>
-      <w:proofErr w:type="spellStart"/>
-      <w:r>
-        <w:rPr>
-          <w:lang w:val="en-US"/>
-        </w:rPr>
-        <w:t>comics_dict</w:t>
-      </w:r>
-      <w:proofErr w:type="spellEnd"/>
-      <w:r>
-        <w:rPr>
-          <w:lang w:val="en-US"/>
-        </w:rPr>
-        <w:t xml:space="preserve">) that </w:t>
+        <w:t xml:space="preserve">I have a dictionary (comics_dict) that </w:t>
       </w:r>
       <w:r>
         <w:rPr>
@@ -1439,23 +1309,7 @@
           <w:b/>
           <w:lang w:val="en-US"/>
         </w:rPr>
-        <w:t xml:space="preserve">What calculations are </w:t>
-      </w:r>
-      <w:proofErr w:type="spellStart"/>
-      <w:r>
-        <w:rPr>
-          <w:b/>
-          <w:lang w:val="en-US"/>
-        </w:rPr>
-        <w:t>nessescary</w:t>
-      </w:r>
-      <w:proofErr w:type="spellEnd"/>
-      <w:r>
-        <w:rPr>
-          <w:b/>
-          <w:lang w:val="en-US"/>
-        </w:rPr>
-        <w:t>?</w:t>
+        <w:t>What calculations are nessescary?</w:t>
       </w:r>
     </w:p>
     <w:p>
@@ -1493,16 +1347,8 @@
         <w:rPr>
           <w:lang w:val="en-US"/>
         </w:rPr>
-        <w:t xml:space="preserve"> sold: comics sold += 1 whenever sell button is </w:t>
-      </w:r>
-      <w:proofErr w:type="gramStart"/>
-      <w:r>
-        <w:rPr>
-          <w:lang w:val="en-US"/>
-        </w:rPr>
-        <w:t>clicked</w:t>
-      </w:r>
-      <w:proofErr w:type="gramEnd"/>
+        <w:t xml:space="preserve"> sold: comics sold += 1 whenever sell button is clicked</w:t>
+      </w:r>
     </w:p>
     <w:p>
       <w:pPr>
@@ -1519,21 +1365,7 @@
         <w:rPr>
           <w:lang w:val="en-US"/>
         </w:rPr>
-        <w:t xml:space="preserve">Can the user sell this </w:t>
-      </w:r>
-      <w:proofErr w:type="gramStart"/>
-      <w:r>
-        <w:rPr>
-          <w:lang w:val="en-US"/>
-        </w:rPr>
-        <w:t>comic?:</w:t>
-      </w:r>
-      <w:proofErr w:type="gramEnd"/>
-      <w:r>
-        <w:rPr>
-          <w:lang w:val="en-US"/>
-        </w:rPr>
-        <w:t xml:space="preserve"> check that the chosen comics stock is &gt; 0</w:t>
+        <w:t>Can the user sell this comic?: check that the chosen comics stock is &gt; 0</w:t>
       </w:r>
     </w:p>
     <w:p>
@@ -1551,21 +1383,7 @@
         <w:rPr>
           <w:lang w:val="en-US"/>
         </w:rPr>
-        <w:t xml:space="preserve">Restock </w:t>
-      </w:r>
-      <w:proofErr w:type="gramStart"/>
-      <w:r>
-        <w:rPr>
-          <w:lang w:val="en-US"/>
-        </w:rPr>
-        <w:t>amount:</w:t>
-      </w:r>
-      <w:proofErr w:type="gramEnd"/>
-      <w:r>
-        <w:rPr>
-          <w:lang w:val="en-US"/>
-        </w:rPr>
-        <w:t xml:space="preserve"> chosen comic’s amount + restock slider value</w:t>
+        <w:t>Restock amount: chosen comic’s amount + restock slider value</w:t>
       </w:r>
     </w:p>
     <w:p>
@@ -1583,21 +1401,7 @@
         <w:rPr>
           <w:lang w:val="en-US"/>
         </w:rPr>
-        <w:t xml:space="preserve">Sell a </w:t>
-      </w:r>
-      <w:proofErr w:type="gramStart"/>
-      <w:r>
-        <w:rPr>
-          <w:lang w:val="en-US"/>
-        </w:rPr>
-        <w:t>comic:</w:t>
-      </w:r>
-      <w:proofErr w:type="gramEnd"/>
-      <w:r>
-        <w:rPr>
-          <w:lang w:val="en-US"/>
-        </w:rPr>
-        <w:t xml:space="preserve"> chosen comic’s stock – 1</w:t>
+        <w:t>Sell a comic: chosen comic’s stock – 1</w:t>
       </w:r>
     </w:p>
     <w:p>
@@ -1633,19 +1437,11 @@
           <w:lang w:val="en-US"/>
         </w:rPr>
       </w:pPr>
-      <w:proofErr w:type="gramStart"/>
-      <w:r>
-        <w:rPr>
-          <w:lang w:val="en-US"/>
-        </w:rPr>
-        <w:t>Sell(</w:t>
-      </w:r>
-      <w:proofErr w:type="gramEnd"/>
-      <w:r>
-        <w:rPr>
-          <w:lang w:val="en-US"/>
-        </w:rPr>
-        <w:t>):</w:t>
+      <w:r>
+        <w:rPr>
+          <w:lang w:val="en-US"/>
+        </w:rPr>
+        <w:t>Sell():</w:t>
       </w:r>
       <w:r>
         <w:rPr>
@@ -1785,19 +1581,11 @@
           <w:lang w:val="en-US"/>
         </w:rPr>
       </w:pPr>
-      <w:proofErr w:type="gramStart"/>
-      <w:r>
-        <w:rPr>
-          <w:lang w:val="en-US"/>
-        </w:rPr>
-        <w:t>Restock(</w:t>
-      </w:r>
-      <w:proofErr w:type="gramEnd"/>
-      <w:r>
-        <w:rPr>
-          <w:lang w:val="en-US"/>
-        </w:rPr>
-        <w:t>):</w:t>
+      <w:r>
+        <w:rPr>
+          <w:lang w:val="en-US"/>
+        </w:rPr>
+        <w:t>Restock():</w:t>
       </w:r>
       <w:r>
         <w:rPr>
@@ -2268,21 +2056,7 @@
               <w:rPr>
                 <w:lang w:val="en-US"/>
               </w:rPr>
-              <w:t xml:space="preserve">Too check that thee user cannot sell stock </w:t>
-            </w:r>
-            <w:proofErr w:type="spellStart"/>
-            <w:r>
-              <w:rPr>
-                <w:lang w:val="en-US"/>
-              </w:rPr>
-              <w:t>the</w:t>
-            </w:r>
-            <w:proofErr w:type="spellEnd"/>
-            <w:r>
-              <w:rPr>
-                <w:lang w:val="en-US"/>
-              </w:rPr>
-              <w:t xml:space="preserve"> do not have</w:t>
+              <w:t>Too check that thee user cannot sell stock the do not have</w:t>
             </w:r>
           </w:p>
         </w:tc>
@@ -2488,21 +2262,7 @@
               <w:rPr>
                 <w:lang w:val="en-US"/>
               </w:rPr>
-              <w:t xml:space="preserve"> and </w:t>
-            </w:r>
-            <w:proofErr w:type="spellStart"/>
-            <w:r>
-              <w:rPr>
-                <w:lang w:val="en-US"/>
-              </w:rPr>
-              <w:t>staus</w:t>
-            </w:r>
-            <w:proofErr w:type="spellEnd"/>
-            <w:r>
-              <w:rPr>
-                <w:lang w:val="en-US"/>
-              </w:rPr>
-              <w:t xml:space="preserve"> string reflects the changes</w:t>
+              <w:t xml:space="preserve"> and staus string reflects the changes</w:t>
             </w:r>
           </w:p>
         </w:tc>
@@ -2520,21 +2280,7 @@
               <w:rPr>
                 <w:lang w:val="en-US"/>
               </w:rPr>
-              <w:t xml:space="preserve">To check the option selector </w:t>
-            </w:r>
-            <w:proofErr w:type="gramStart"/>
-            <w:r>
-              <w:rPr>
-                <w:lang w:val="en-US"/>
-              </w:rPr>
-              <w:t>box</w:t>
-            </w:r>
-            <w:proofErr w:type="gramEnd"/>
-            <w:r>
-              <w:rPr>
-                <w:lang w:val="en-US"/>
-              </w:rPr>
-              <w:t xml:space="preserve"> return the correct values for the restock and sell functions. And to. </w:t>
+              <w:t xml:space="preserve">To check the option selector box return the correct values for the restock and sell functions. And to. </w:t>
             </w:r>
             <w:r>
               <w:rPr>
@@ -2630,8 +2376,8 @@
         <w:tblLook w:val="04A0" w:firstRow="1" w:lastRow="0" w:firstColumn="1" w:lastColumn="0" w:noHBand="0" w:noVBand="1"/>
       </w:tblPr>
       <w:tblGrid>
-        <w:gridCol w:w="4505"/>
-        <w:gridCol w:w="4505"/>
+        <w:gridCol w:w="7552"/>
+        <w:gridCol w:w="1458"/>
       </w:tblGrid>
       <w:tr>
         <w:tc>
@@ -2650,10 +2396,10 @@
                 <w:lang w:val="en-US"/>
               </w:rPr>
               <w:drawing>
-                <wp:inline distT="0" distB="0" distL="0" distR="0" wp14:anchorId="0F24D997" wp14:editId="282A8C27">
-                  <wp:extent cx="2133405" cy="1810512"/>
-                  <wp:effectExtent l="0" t="0" r="635" b="5715"/>
-                  <wp:docPr id="2" name="Picture 2"/>
+                <wp:inline distT="0" distB="0" distL="0" distR="0" wp14:anchorId="27628382" wp14:editId="33B290D0">
+                  <wp:extent cx="4063330" cy="2714920"/>
+                  <wp:effectExtent l="0" t="0" r="1270" b="3175"/>
+                  <wp:docPr id="6" name="Picture 6"/>
                   <wp:cNvGraphicFramePr>
                     <a:graphicFrameLocks xmlns:a="http://schemas.openxmlformats.org/drawingml/2006/main" noChangeAspect="1"/>
                   </wp:cNvGraphicFramePr>
@@ -2661,11 +2407,11 @@
                     <a:graphicData uri="http://schemas.openxmlformats.org/drawingml/2006/picture">
                       <pic:pic xmlns:pic="http://schemas.openxmlformats.org/drawingml/2006/picture">
                         <pic:nvPicPr>
-                          <pic:cNvPr id="2" name="Screen Shot 2019-03-16 at 2.48.22 PM.png"/>
+                          <pic:cNvPr id="6" name="Screen Shot 2019-03-31 at 12.04.11 PM.png"/>
                           <pic:cNvPicPr/>
                         </pic:nvPicPr>
                         <pic:blipFill>
-                          <a:blip r:embed="rId6" cstate="print">
+                          <a:blip r:embed="rId6">
                             <a:extLst>
                               <a:ext uri="{28A0092B-C50C-407E-A947-70E740481C1C}">
                                 <a14:useLocalDpi xmlns:a14="http://schemas.microsoft.com/office/drawing/2010/main" val="0"/>
@@ -2679,7 +2425,7 @@
                         <pic:spPr>
                           <a:xfrm>
                             <a:off x="0" y="0"/>
-                            <a:ext cx="2167387" cy="1839351"/>
+                            <a:ext cx="4082713" cy="2727871"/>
                           </a:xfrm>
                           <a:prstGeom prst="rect">
                             <a:avLst/>
@@ -2726,21 +2472,13 @@
               <w:rPr>
                 <w:lang w:val="en-US"/>
               </w:rPr>
-              <w:t xml:space="preserve">The stock did not </w:t>
-            </w:r>
-            <w:proofErr w:type="gramStart"/>
-            <w:r>
-              <w:rPr>
-                <w:lang w:val="en-US"/>
-              </w:rPr>
-              <w:t>change</w:t>
-            </w:r>
-            <w:proofErr w:type="gramEnd"/>
-            <w:r>
-              <w:rPr>
-                <w:lang w:val="en-US"/>
-              </w:rPr>
-              <w:t xml:space="preserve"> and the status string showed an easy to understand error message.</w:t>
+              <w:t>The stock did not change and the status string showed an easy to understand error message.</w:t>
+            </w:r>
+            <w:r>
+              <w:rPr>
+                <w:lang w:val="en-US"/>
+              </w:rPr>
+              <w:t xml:space="preserve"> In this example no matter how many times the sell button was clicked the super dude stock did not decrease because it was at 0.</w:t>
             </w:r>
           </w:p>
         </w:tc>
@@ -2761,11 +2499,12 @@
                 <w:noProof/>
                 <w:lang w:val="en-US"/>
               </w:rPr>
+              <w:lastRenderedPageBreak/>
               <w:drawing>
-                <wp:inline distT="0" distB="0" distL="0" distR="0" wp14:anchorId="71B9B3B8" wp14:editId="1138CC5F">
-                  <wp:extent cx="2176504" cy="1847088"/>
-                  <wp:effectExtent l="0" t="0" r="0" b="0"/>
-                  <wp:docPr id="3" name="Picture 3"/>
+                <wp:inline distT="0" distB="0" distL="0" distR="0" wp14:anchorId="212D68E1" wp14:editId="2C9C60FE">
+                  <wp:extent cx="4049222" cy="2705493"/>
+                  <wp:effectExtent l="0" t="0" r="2540" b="0"/>
+                  <wp:docPr id="7" name="Picture 7"/>
                   <wp:cNvGraphicFramePr>
                     <a:graphicFrameLocks xmlns:a="http://schemas.openxmlformats.org/drawingml/2006/main" noChangeAspect="1"/>
                   </wp:cNvGraphicFramePr>
@@ -2773,7 +2512,7 @@
                     <a:graphicData uri="http://schemas.openxmlformats.org/drawingml/2006/picture">
                       <pic:pic xmlns:pic="http://schemas.openxmlformats.org/drawingml/2006/picture">
                         <pic:nvPicPr>
-                          <pic:cNvPr id="3" name="Screen Shot 2019-03-16 at 2.50.58 PM.png"/>
+                          <pic:cNvPr id="7" name="Screen Shot 2019-03-31 at 12.05.45 PM.png"/>
                           <pic:cNvPicPr/>
                         </pic:nvPicPr>
                         <pic:blipFill>
@@ -2791,7 +2530,7 @@
                         <pic:spPr>
                           <a:xfrm>
                             <a:off x="0" y="0"/>
-                            <a:ext cx="2207174" cy="1873116"/>
+                            <a:ext cx="4136528" cy="2763826"/>
                           </a:xfrm>
                           <a:prstGeom prst="rect">
                             <a:avLst/>
@@ -2819,42 +2558,58 @@
               <w:rPr>
                 <w:lang w:val="en-US"/>
               </w:rPr>
-              <w:t xml:space="preserve">Checking that everything updates when </w:t>
-            </w:r>
-            <w:proofErr w:type="spellStart"/>
-            <w:r>
-              <w:rPr>
-                <w:lang w:val="en-US"/>
-              </w:rPr>
-              <w:t>when</w:t>
-            </w:r>
-            <w:proofErr w:type="spellEnd"/>
-            <w:r>
-              <w:rPr>
-                <w:lang w:val="en-US"/>
-              </w:rPr>
-              <w:t xml:space="preserve"> a comic is sold.</w:t>
+              <w:t>Checking that everything updates when when a comic is sold</w:t>
+            </w:r>
+            <w:r>
+              <w:rPr>
+                <w:lang w:val="en-US"/>
+              </w:rPr>
+              <w:t>:</w:t>
+            </w:r>
+          </w:p>
+          <w:p>
+            <w:pPr>
+              <w:rPr>
+                <w:lang w:val="en-US"/>
+              </w:rPr>
+            </w:pPr>
+            <w:r>
+              <w:rPr>
+                <w:lang w:val="en-US"/>
+              </w:rPr>
+              <w:t xml:space="preserve"> The correct stock (water woman) was sold, it went from 12 (in prev screen shot) to 1. Also the status_str successfully updated to show it was a successful sell. And the number of comics sold also updated co</w:t>
+            </w:r>
+            <w:r>
+              <w:rPr>
+                <w:lang w:val="en-US"/>
+              </w:rPr>
+              <w:t>r</w:t>
+            </w:r>
+            <w:r>
+              <w:rPr>
+                <w:lang w:val="en-US"/>
+              </w:rPr>
+              <w:t>rectly</w:t>
+            </w:r>
+            <w:r>
+              <w:rPr>
+                <w:lang w:val="en-US"/>
+              </w:rPr>
+              <w:t>.</w:t>
             </w:r>
             <w:r>
               <w:rPr>
                 <w:lang w:val="en-US"/>
               </w:rPr>
               <w:br/>
-              <w:t>the correct comics stock went down by one (default is 8)</w:t>
-            </w:r>
-          </w:p>
-          <w:p>
-            <w:pPr>
-              <w:rPr>
-                <w:lang w:val="en-US"/>
-              </w:rPr>
-            </w:pPr>
-            <w:r>
-              <w:rPr>
-                <w:lang w:val="en-US"/>
-              </w:rPr>
-              <w:t>The number of comics sold increased by the correct amount</w:t>
-            </w:r>
+            </w:r>
+          </w:p>
+          <w:p>
+            <w:pPr>
+              <w:rPr>
+                <w:lang w:val="en-US"/>
+              </w:rPr>
+            </w:pPr>
           </w:p>
         </w:tc>
       </w:tr>
@@ -2875,10 +2630,10 @@
                 <w:lang w:val="en-US"/>
               </w:rPr>
               <w:drawing>
-                <wp:inline distT="0" distB="0" distL="0" distR="0" wp14:anchorId="6CADF411" wp14:editId="75001DBE">
-                  <wp:extent cx="2198055" cy="1865376"/>
-                  <wp:effectExtent l="0" t="0" r="0" b="1905"/>
-                  <wp:docPr id="4" name="Picture 4"/>
+                <wp:inline distT="0" distB="0" distL="0" distR="0" wp14:anchorId="0C8857FF" wp14:editId="7C5F2449">
+                  <wp:extent cx="4044099" cy="2702070"/>
+                  <wp:effectExtent l="0" t="0" r="0" b="3175"/>
+                  <wp:docPr id="8" name="Picture 8"/>
                   <wp:cNvGraphicFramePr>
                     <a:graphicFrameLocks xmlns:a="http://schemas.openxmlformats.org/drawingml/2006/main" noChangeAspect="1"/>
                   </wp:cNvGraphicFramePr>
@@ -2886,11 +2641,11 @@
                     <a:graphicData uri="http://schemas.openxmlformats.org/drawingml/2006/picture">
                       <pic:pic xmlns:pic="http://schemas.openxmlformats.org/drawingml/2006/picture">
                         <pic:nvPicPr>
-                          <pic:cNvPr id="4" name="Screen Shot 2019-03-16 at 2.53.51 PM.png"/>
+                          <pic:cNvPr id="8" name="Screen Shot 2019-03-31 at 12.07.53 PM.png"/>
                           <pic:cNvPicPr/>
                         </pic:nvPicPr>
                         <pic:blipFill>
-                          <a:blip r:embed="rId8" cstate="print">
+                          <a:blip r:embed="rId8">
                             <a:extLst>
                               <a:ext uri="{28A0092B-C50C-407E-A947-70E740481C1C}">
                                 <a14:useLocalDpi xmlns:a14="http://schemas.microsoft.com/office/drawing/2010/main" val="0"/>
@@ -2904,7 +2659,7 @@
                         <pic:spPr>
                           <a:xfrm>
                             <a:off x="0" y="0"/>
-                            <a:ext cx="2211549" cy="1876827"/>
+                            <a:ext cx="4211082" cy="2813640"/>
                           </a:xfrm>
                           <a:prstGeom prst="rect">
                             <a:avLst/>
@@ -2952,7 +2707,28 @@
               <w:rPr>
                 <w:lang w:val="en-US"/>
               </w:rPr>
-              <w:t>It all works correctly</w:t>
+              <w:t>The comic was changed to super dude and 124 stock was added (it was at 0.)</w:t>
+            </w:r>
+          </w:p>
+          <w:p>
+            <w:pPr>
+              <w:rPr>
+                <w:lang w:val="en-US"/>
+              </w:rPr>
+            </w:pPr>
+          </w:p>
+          <w:p>
+            <w:pPr>
+              <w:rPr>
+                <w:lang w:val="en-US"/>
+              </w:rPr>
+            </w:pPr>
+            <w:r>
+              <w:rPr>
+                <w:lang w:val="en-US"/>
+              </w:rPr>
+              <w:lastRenderedPageBreak/>
+              <w:t>The stock was updated, the status_str was updated as well. Nothing else updated when it was not supposed to</w:t>
             </w:r>
           </w:p>
         </w:tc>
@@ -2975,10 +2751,10 @@
               </w:rPr>
               <w:lastRenderedPageBreak/>
               <w:drawing>
-                <wp:inline distT="0" distB="0" distL="0" distR="0" wp14:anchorId="79947FE3" wp14:editId="2A97EAAA">
-                  <wp:extent cx="2197735" cy="1865105"/>
-                  <wp:effectExtent l="0" t="0" r="0" b="1905"/>
-                  <wp:docPr id="5" name="Picture 5"/>
+                <wp:inline distT="0" distB="0" distL="0" distR="0" wp14:anchorId="0F7526DD" wp14:editId="7B77CF6C">
+                  <wp:extent cx="4035112" cy="2696066"/>
+                  <wp:effectExtent l="0" t="0" r="3810" b="0"/>
+                  <wp:docPr id="9" name="Picture 9"/>
                   <wp:cNvGraphicFramePr>
                     <a:graphicFrameLocks xmlns:a="http://schemas.openxmlformats.org/drawingml/2006/main" noChangeAspect="1"/>
                   </wp:cNvGraphicFramePr>
@@ -2986,11 +2762,11 @@
                     <a:graphicData uri="http://schemas.openxmlformats.org/drawingml/2006/picture">
                       <pic:pic xmlns:pic="http://schemas.openxmlformats.org/drawingml/2006/picture">
                         <pic:nvPicPr>
-                          <pic:cNvPr id="5" name="Screen Shot 2019-03-16 at 2.58.01 PM.png"/>
+                          <pic:cNvPr id="9" name="Screen Shot 2019-03-31 at 12.10.32 PM.png"/>
                           <pic:cNvPicPr/>
                         </pic:nvPicPr>
                         <pic:blipFill>
-                          <a:blip r:embed="rId9" cstate="print">
+                          <a:blip r:embed="rId9">
                             <a:extLst>
                               <a:ext uri="{28A0092B-C50C-407E-A947-70E740481C1C}">
                                 <a14:useLocalDpi xmlns:a14="http://schemas.microsoft.com/office/drawing/2010/main" val="0"/>
@@ -3004,7 +2780,7 @@
                         <pic:spPr>
                           <a:xfrm>
                             <a:off x="0" y="0"/>
-                            <a:ext cx="2223994" cy="1887389"/>
+                            <a:ext cx="4162139" cy="2780939"/>
                           </a:xfrm>
                           <a:prstGeom prst="rect">
                             <a:avLst/>
@@ -3032,7 +2808,19 @@
               <w:rPr>
                 <w:lang w:val="en-US"/>
               </w:rPr>
-              <w:t xml:space="preserve">Check that the restock slider/button work </w:t>
+              <w:t xml:space="preserve">Check that the restock </w:t>
+            </w:r>
+            <w:r>
+              <w:rPr>
+                <w:lang w:val="en-US"/>
+              </w:rPr>
+              <w:t>input</w:t>
+            </w:r>
+            <w:r>
+              <w:rPr>
+                <w:lang w:val="en-US"/>
+              </w:rPr>
+              <w:t xml:space="preserve">/button work </w:t>
             </w:r>
             <w:r>
               <w:rPr>
@@ -3040,38 +2828,198 @@
               </w:rPr>
               <w:t>correctly</w:t>
             </w:r>
-          </w:p>
-          <w:p>
-            <w:pPr>
-              <w:rPr>
-                <w:lang w:val="en-US"/>
-              </w:rPr>
-            </w:pPr>
-          </w:p>
-          <w:p>
-            <w:pPr>
-              <w:rPr>
-                <w:lang w:val="en-US"/>
-              </w:rPr>
-            </w:pPr>
-            <w:r>
-              <w:rPr>
-                <w:lang w:val="en-US"/>
-              </w:rPr>
-              <w:t>The math was correct (12 Is default, 12 + 10 =22)</w:t>
-            </w:r>
-          </w:p>
-          <w:p>
-            <w:pPr>
-              <w:rPr>
-                <w:lang w:val="en-US"/>
-              </w:rPr>
-            </w:pPr>
-            <w:r>
-              <w:rPr>
-                <w:lang w:val="en-US"/>
-              </w:rPr>
-              <w:t>The correct labels including the status string updated.</w:t>
+            <w:r>
+              <w:rPr>
+                <w:lang w:val="en-US"/>
+              </w:rPr>
+              <w:t>:</w:t>
+            </w:r>
+          </w:p>
+          <w:p>
+            <w:pPr>
+              <w:rPr>
+                <w:lang w:val="en-US"/>
+              </w:rPr>
+            </w:pPr>
+          </w:p>
+          <w:p>
+            <w:pPr>
+              <w:rPr>
+                <w:lang w:val="en-US"/>
+              </w:rPr>
+            </w:pPr>
+            <w:r>
+              <w:rPr>
+                <w:lang w:val="en-US"/>
+              </w:rPr>
+              <w:t xml:space="preserve">12 stock was added to the lizard man comic. It’s stock label went from 9 to 21, the math was correct. </w:t>
+            </w:r>
+            <w:r>
+              <w:rPr>
+                <w:lang w:val="en-US"/>
+              </w:rPr>
+              <w:t>Also the status_str updated successfully.</w:t>
+            </w:r>
+          </w:p>
+          <w:p>
+            <w:pPr>
+              <w:rPr>
+                <w:lang w:val="en-US"/>
+              </w:rPr>
+            </w:pPr>
+          </w:p>
+        </w:tc>
+      </w:tr>
+      <w:tr>
+        <w:tc>
+          <w:tcPr>
+            <w:tcW w:w="4505" w:type="dxa"/>
+          </w:tcPr>
+          <w:p>
+            <w:pPr>
+              <w:rPr>
+                <w:noProof/>
+                <w:lang w:val="en-US"/>
+              </w:rPr>
+            </w:pPr>
+            <w:r>
+              <w:rPr>
+                <w:noProof/>
+                <w:lang w:val="en-US"/>
+              </w:rPr>
+              <w:lastRenderedPageBreak/>
+              <w:drawing>
+                <wp:inline distT="0" distB="0" distL="0" distR="0" wp14:anchorId="2DC7A58B" wp14:editId="3E5A76C0">
+                  <wp:extent cx="4693385" cy="2337847"/>
+                  <wp:effectExtent l="0" t="0" r="0" b="0"/>
+                  <wp:docPr id="10" name="Picture 10"/>
+                  <wp:cNvGraphicFramePr>
+                    <a:graphicFrameLocks xmlns:a="http://schemas.openxmlformats.org/drawingml/2006/main" noChangeAspect="1"/>
+                  </wp:cNvGraphicFramePr>
+                  <a:graphic xmlns:a="http://schemas.openxmlformats.org/drawingml/2006/main">
+                    <a:graphicData uri="http://schemas.openxmlformats.org/drawingml/2006/picture">
+                      <pic:pic xmlns:pic="http://schemas.openxmlformats.org/drawingml/2006/picture">
+                        <pic:nvPicPr>
+                          <pic:cNvPr id="10" name="Screen Shot 2019-03-31 at 12.12.59 PM.png"/>
+                          <pic:cNvPicPr/>
+                        </pic:nvPicPr>
+                        <pic:blipFill>
+                          <a:blip r:embed="rId10">
+                            <a:extLst>
+                              <a:ext uri="{28A0092B-C50C-407E-A947-70E740481C1C}">
+                                <a14:useLocalDpi xmlns:a14="http://schemas.microsoft.com/office/drawing/2010/main" val="0"/>
+                              </a:ext>
+                            </a:extLst>
+                          </a:blip>
+                          <a:stretch>
+                            <a:fillRect/>
+                          </a:stretch>
+                        </pic:blipFill>
+                        <pic:spPr>
+                          <a:xfrm>
+                            <a:off x="0" y="0"/>
+                            <a:ext cx="4720108" cy="2351158"/>
+                          </a:xfrm>
+                          <a:prstGeom prst="rect">
+                            <a:avLst/>
+                          </a:prstGeom>
+                        </pic:spPr>
+                      </pic:pic>
+                    </a:graphicData>
+                  </a:graphic>
+                </wp:inline>
+              </w:drawing>
+            </w:r>
+            <w:r>
+              <w:rPr>
+                <w:noProof/>
+                <w:lang w:val="en-US"/>
+              </w:rPr>
+              <w:drawing>
+                <wp:inline distT="0" distB="0" distL="0" distR="0" wp14:anchorId="473B1AEA" wp14:editId="24358989">
+                  <wp:extent cx="4774097" cy="3186260"/>
+                  <wp:effectExtent l="0" t="0" r="1270" b="1905"/>
+                  <wp:docPr id="11" name="Picture 11"/>
+                  <wp:cNvGraphicFramePr>
+                    <a:graphicFrameLocks xmlns:a="http://schemas.openxmlformats.org/drawingml/2006/main" noChangeAspect="1"/>
+                  </wp:cNvGraphicFramePr>
+                  <a:graphic xmlns:a="http://schemas.openxmlformats.org/drawingml/2006/main">
+                    <a:graphicData uri="http://schemas.openxmlformats.org/drawingml/2006/picture">
+                      <pic:pic xmlns:pic="http://schemas.openxmlformats.org/drawingml/2006/picture">
+                        <pic:nvPicPr>
+                          <pic:cNvPr id="11" name="Screen Shot 2019-03-31 at 12.13.09 PM.png"/>
+                          <pic:cNvPicPr/>
+                        </pic:nvPicPr>
+                        <pic:blipFill>
+                          <a:blip r:embed="rId11">
+                            <a:extLst>
+                              <a:ext uri="{28A0092B-C50C-407E-A947-70E740481C1C}">
+                                <a14:useLocalDpi xmlns:a14="http://schemas.microsoft.com/office/drawing/2010/main" val="0"/>
+                              </a:ext>
+                            </a:extLst>
+                          </a:blip>
+                          <a:stretch>
+                            <a:fillRect/>
+                          </a:stretch>
+                        </pic:blipFill>
+                        <pic:spPr>
+                          <a:xfrm>
+                            <a:off x="0" y="0"/>
+                            <a:ext cx="4796902" cy="3201480"/>
+                          </a:xfrm>
+                          <a:prstGeom prst="rect">
+                            <a:avLst/>
+                          </a:prstGeom>
+                        </pic:spPr>
+                      </pic:pic>
+                    </a:graphicData>
+                  </a:graphic>
+                </wp:inline>
+              </w:drawing>
+            </w:r>
+          </w:p>
+        </w:tc>
+        <w:tc>
+          <w:tcPr>
+            <w:tcW w:w="4505" w:type="dxa"/>
+          </w:tcPr>
+          <w:p>
+            <w:pPr>
+              <w:rPr>
+                <w:lang w:val="en-US"/>
+              </w:rPr>
+            </w:pPr>
+            <w:r>
+              <w:rPr>
+                <w:lang w:val="en-US"/>
+              </w:rPr>
+              <w:t>Check that the comic’s stock is saved in-between closes.</w:t>
+            </w:r>
+          </w:p>
+          <w:p>
+            <w:pPr>
+              <w:rPr>
+                <w:lang w:val="en-US"/>
+              </w:rPr>
+            </w:pPr>
+          </w:p>
+          <w:p>
+            <w:pPr>
+              <w:rPr>
+                <w:lang w:val="en-US"/>
+              </w:rPr>
+            </w:pPr>
+            <w:r>
+              <w:rPr>
+                <w:lang w:val="en-US"/>
+              </w:rPr>
+              <w:t xml:space="preserve">As you can see from the terminal window the code was closed and re-opened. Also the. Status string says “start-up successful!” </w:t>
+            </w:r>
+            <w:r>
+              <w:rPr>
+                <w:lang w:val="en-US"/>
+              </w:rPr>
+              <w:t>so you can tell the code has just been opened. All the stocks match what they were when the code was closed (check screen shot) so therefore it all works successfully.</w:t>
             </w:r>
           </w:p>
         </w:tc>
@@ -3083,6 +3031,12 @@
           <w:lang w:val="en-US"/>
         </w:rPr>
       </w:pPr>
+      <w:r>
+        <w:rPr>
+          <w:lang w:val="en-US"/>
+        </w:rPr>
+        <w:t xml:space="preserve"> </w:t>
+      </w:r>
     </w:p>
     <w:p>
       <w:pPr>

</xml_diff>